<commit_message>
added pestel analysis and edited interview questions
</commit_message>
<xml_diff>
--- a/Analysis/SWOTAnalysis.docx
+++ b/Analysis/SWOTAnalysis.docx
@@ -250,6 +250,22 @@
       </w:pPr>
       <w:r>
         <w:t>Wikis</w:t>
+      </w:r>
+    </w:p>
+    <w:p>
+      <w:pPr>
+        <w:pStyle w:val="ListParagraph"/>
+        <w:numPr>
+          <w:ilvl w:val="0"/>
+          <w:numId w:val="8"/>
+        </w:numPr>
+        <w:rPr>
+          <w:b/>
+          <w:bCs/>
+        </w:rPr>
+      </w:pPr>
+      <w:r>
+        <w:t>IGN</w:t>
       </w:r>
     </w:p>
     <w:sectPr>

</xml_diff>